<commit_message>
## This is a markdown File
</commit_message>
<xml_diff>
--- a/HelloWorld.docx
+++ b/HelloWorld.docx
@@ -7,7 +7,7 @@
         <w:pStyle w:val="Title"/>
       </w:pPr>
       <w:r>
-        <w:t xml:space="preserve">HelloWorld</w:t>
+        <w:t xml:space="preserve">HelloWorld.md</w:t>
       </w:r>
     </w:p>
     <w:p>
@@ -52,7 +52,7 @@
         <w:pStyle w:val="FirstParagraph"/>
       </w:pPr>
       <w:r>
-        <w:t xml:space="preserve">##This is a markdown file</w:t>
+        <w:t xml:space="preserve">##This is an R Markdown file</w:t>
       </w:r>
     </w:p>
     <w:sectPr/>

</xml_diff>